<commit_message>
refactor: update segnalazione handling to use StatoSegnalazione enum and improve code clarity
</commit_message>
<xml_diff>
--- a/deliverables/FR_DJB.docx
+++ b/deliverables/FR_DJB.docx
@@ -1,6 +1,6 @@
 
 <file path=word/document.xml><?xml version="1.0" encoding="utf-8"?>
-<w:document xmlns:wpc="http://schemas.microsoft.com/office/word/2010/wordprocessingCanvas" xmlns:cx="http://schemas.microsoft.com/office/drawing/2014/chartex" xmlns:cx1="http://schemas.microsoft.com/office/drawing/2015/9/8/chartex" xmlns:cx2="http://schemas.microsoft.com/office/drawing/2015/10/21/chartex" xmlns:cx3="http://schemas.microsoft.com/office/drawing/2016/5/9/chartex" xmlns:cx4="http://schemas.microsoft.com/office/drawing/2016/5/10/chartex" xmlns:cx5="http://schemas.microsoft.com/office/drawing/2016/5/11/chartex" xmlns:cx6="http://schemas.microsoft.com/office/drawing/2016/5/12/chartex" xmlns:cx7="http://schemas.microsoft.com/office/drawing/2016/5/13/chartex" xmlns:cx8="http://schemas.microsoft.com/office/drawing/2016/5/14/chartex" xmlns:mc="http://schemas.openxmlformats.org/markup-compatibility/2006" xmlns:aink="http://schemas.microsoft.com/office/drawing/2016/ink" xmlns:am3d="http://schemas.microsoft.com/office/drawing/2017/model3d" xmlns:o="urn:schemas-microsoft-com:office:office" xmlns:oel="http://schemas.microsoft.com/office/2019/extlst" xmlns:r="http://schemas.openxmlformats.org/officeDocument/2006/relationships" xmlns:m="http://schemas.openxmlformats.org/officeDocument/2006/math" xmlns:v="urn:schemas-microsoft-com:vml" xmlns:wp14="http://schemas.microsoft.com/office/word/2010/wordprocessingDrawing" xmlns:wp="http://schemas.openxmlformats.org/drawingml/2006/wordprocessingDrawing" xmlns:w10="urn:schemas-microsoft-com:office:word" xmlns:w="http://schemas.openxmlformats.org/wordprocessingml/2006/main" xmlns:w14="http://schemas.microsoft.com/office/word/2010/wordml" xmlns:w15="http://schemas.microsoft.com/office/word/2012/wordml" xmlns:w16cex="http://schemas.microsoft.com/office/word/2018/wordml/cex" xmlns:w16cid="http://schemas.microsoft.com/office/word/2016/wordml/cid" xmlns:w16="http://schemas.microsoft.com/office/word/2018/wordml" xmlns:w16du="http://schemas.microsoft.com/office/word/2023/wordml/word16du" xmlns:w16sdtdh="http://schemas.microsoft.com/office/word/2020/wordml/sdtdatahash" xmlns:w16se="http://schemas.microsoft.com/office/word/2015/wordml/symex" xmlns:wpg="http://schemas.microsoft.com/office/word/2010/wordprocessingGroup" xmlns:wpi="http://schemas.microsoft.com/office/word/2010/wordprocessingInk" xmlns:wne="http://schemas.microsoft.com/office/word/2006/wordml" xmlns:wps="http://schemas.microsoft.com/office/word/2010/wordprocessingShape" mc:Ignorable="w14 w15 w16se w16cid w16 w16cex w16sdtdh w16du wp14">
+<w:document xmlns:wpc="http://schemas.microsoft.com/office/word/2010/wordprocessingCanvas" xmlns:cx="http://schemas.microsoft.com/office/drawing/2014/chartex" xmlns:cx1="http://schemas.microsoft.com/office/drawing/2015/9/8/chartex" xmlns:cx2="http://schemas.microsoft.com/office/drawing/2015/10/21/chartex" xmlns:cx3="http://schemas.microsoft.com/office/drawing/2016/5/9/chartex" xmlns:cx4="http://schemas.microsoft.com/office/drawing/2016/5/10/chartex" xmlns:cx5="http://schemas.microsoft.com/office/drawing/2016/5/11/chartex" xmlns:cx6="http://schemas.microsoft.com/office/drawing/2016/5/12/chartex" xmlns:cx7="http://schemas.microsoft.com/office/drawing/2016/5/13/chartex" xmlns:cx8="http://schemas.microsoft.com/office/drawing/2016/5/14/chartex" xmlns:mc="http://schemas.openxmlformats.org/markup-compatibility/2006" xmlns:aink="http://schemas.microsoft.com/office/drawing/2016/ink" xmlns:am3d="http://schemas.microsoft.com/office/drawing/2017/model3d" xmlns:o="urn:schemas-microsoft-com:office:office" xmlns:oel="http://schemas.microsoft.com/office/2019/extlst" xmlns:r="http://schemas.openxmlformats.org/officeDocument/2006/relationships" xmlns:m="http://schemas.openxmlformats.org/officeDocument/2006/math" xmlns:v="urn:schemas-microsoft-com:vml" xmlns:wp14="http://schemas.microsoft.com/office/word/2010/wordprocessingDrawing" xmlns:wp="http://schemas.openxmlformats.org/drawingml/2006/wordprocessingDrawing" xmlns:w10="urn:schemas-microsoft-com:office:word" xmlns:w="http://schemas.openxmlformats.org/wordprocessingml/2006/main" xmlns:w14="http://schemas.microsoft.com/office/word/2010/wordml" xmlns:w15="http://schemas.microsoft.com/office/word/2012/wordml" xmlns:w16cex="http://schemas.microsoft.com/office/word/2018/wordml/cex" xmlns:w16cid="http://schemas.microsoft.com/office/word/2016/wordml/cid" xmlns:w16="http://schemas.microsoft.com/office/word/2018/wordml" xmlns:w16du="http://schemas.microsoft.com/office/word/2023/wordml/word16du" xmlns:w16sdtdh="http://schemas.microsoft.com/office/word/2020/wordml/sdtdatahash" xmlns:w16sdtfl="http://schemas.microsoft.com/office/word/2024/wordml/sdtformatlock" xmlns:w16se="http://schemas.microsoft.com/office/word/2015/wordml/symex" xmlns:wpg="http://schemas.microsoft.com/office/word/2010/wordprocessingGroup" xmlns:wpi="http://schemas.microsoft.com/office/word/2010/wordprocessingInk" xmlns:wne="http://schemas.microsoft.com/office/word/2006/wordml" xmlns:wps="http://schemas.microsoft.com/office/word/2010/wordprocessingShape" mc:Ignorable="w14 w15 w16se w16cid w16 w16cex w16sdtdh w16sdtfl w16du wp14">
   <w:body>
     <w:p>
       <w:pPr>
@@ -23,21 +23,7 @@
           <w:sz w:val="24"/>
           <w:szCs w:val="24"/>
         </w:rPr>
-        <w:t xml:space="preserve"> che c’è a monte è un programma per la gestione</w:t>
-      </w:r>
-      <w:r>
-        <w:rPr>
-          <w:sz w:val="24"/>
-          <w:szCs w:val="24"/>
-        </w:rPr>
-        <w:t xml:space="preserve"> e il report dei guasti </w:t>
-      </w:r>
-      <w:r>
-        <w:rPr>
-          <w:sz w:val="24"/>
-          <w:szCs w:val="24"/>
-        </w:rPr>
-        <w:t>delle aule universitarie/scolastiche</w:t>
+        <w:t xml:space="preserve"> che c’è a monte è un programma per la gestione e il report dei guasti delle aule universitarie/scolastiche</w:t>
       </w:r>
     </w:p>
     <w:p/>
@@ -107,6 +93,40 @@
         <w:t xml:space="preserve"> di selezionare l’aula e il guasto riscontrato </w:t>
       </w:r>
     </w:p>
+    <w:p/>
+    <w:p>
+      <w:r>
+        <w:rPr>
+          <w:rFonts w:ascii="Cambria Math" w:hAnsi="Cambria Math" w:cs="Cambria Math"/>
+        </w:rPr>
+        <w:t>∗</w:t>
+      </w:r>
+      <w:r>
+        <w:t xml:space="preserve">  Il sistema deve permettere ad un tecnico di visualizzare gli interventi assegnati. Per ogni guasto, il sistema deve mostrare: aula, oggetto  guasto, descrizione, data segnalazione, docente segnalatore, stato attuale. Il tecnico deve poter aggiornare lo stato.</w:t>
+      </w:r>
+    </w:p>
+    <w:p>
+      <w:r>
+        <w:rPr>
+          <w:rFonts w:ascii="Cambria Math" w:hAnsi="Cambria Math" w:cs="Cambria Math"/>
+        </w:rPr>
+        <w:t>∗</w:t>
+      </w:r>
+      <w:r>
+        <w:t xml:space="preserve">  Il sistema deve permettere al docente di creare una nuova segnalazione guasto selezionando: l'aula, oggetto guasto e una descrizione testuale del guasto.</w:t>
+      </w:r>
+    </w:p>
+    <w:p>
+      <w:r>
+        <w:rPr>
+          <w:rFonts w:ascii="Cambria Math" w:hAnsi="Cambria Math" w:cs="Cambria Math"/>
+        </w:rPr>
+        <w:t>∗</w:t>
+      </w:r>
+      <w:r>
+        <w:t xml:space="preserve">  Il sistema deve criptare tutte le password degli utenti inserite in fase di registrazione utilizzando l'algoritmo SHA-256 (non implementato)</w:t>
+      </w:r>
+    </w:p>
     <w:sectPr>
       <w:pgSz w:w="11906" w:h="16838"/>
       <w:pgMar w:top="1417" w:right="1134" w:bottom="1134" w:left="1134" w:header="708" w:footer="708" w:gutter="0"/>
@@ -118,7 +138,7 @@
 </file>
 
 <file path=word/numbering.xml><?xml version="1.0" encoding="utf-8"?>
-<w:numbering xmlns:wpc="http://schemas.microsoft.com/office/word/2010/wordprocessingCanvas" xmlns:cx="http://schemas.microsoft.com/office/drawing/2014/chartex" xmlns:cx1="http://schemas.microsoft.com/office/drawing/2015/9/8/chartex" xmlns:cx2="http://schemas.microsoft.com/office/drawing/2015/10/21/chartex" xmlns:cx3="http://schemas.microsoft.com/office/drawing/2016/5/9/chartex" xmlns:cx4="http://schemas.microsoft.com/office/drawing/2016/5/10/chartex" xmlns:cx5="http://schemas.microsoft.com/office/drawing/2016/5/11/chartex" xmlns:cx6="http://schemas.microsoft.com/office/drawing/2016/5/12/chartex" xmlns:cx7="http://schemas.microsoft.com/office/drawing/2016/5/13/chartex" xmlns:cx8="http://schemas.microsoft.com/office/drawing/2016/5/14/chartex" xmlns:mc="http://schemas.openxmlformats.org/markup-compatibility/2006" xmlns:aink="http://schemas.microsoft.com/office/drawing/2016/ink" xmlns:am3d="http://schemas.microsoft.com/office/drawing/2017/model3d" xmlns:o="urn:schemas-microsoft-com:office:office" xmlns:oel="http://schemas.microsoft.com/office/2019/extlst" xmlns:r="http://schemas.openxmlformats.org/officeDocument/2006/relationships" xmlns:m="http://schemas.openxmlformats.org/officeDocument/2006/math" xmlns:v="urn:schemas-microsoft-com:vml" xmlns:wp14="http://schemas.microsoft.com/office/word/2010/wordprocessingDrawing" xmlns:wp="http://schemas.openxmlformats.org/drawingml/2006/wordprocessingDrawing" xmlns:w10="urn:schemas-microsoft-com:office:word" xmlns:w="http://schemas.openxmlformats.org/wordprocessingml/2006/main" xmlns:w14="http://schemas.microsoft.com/office/word/2010/wordml" xmlns:w15="http://schemas.microsoft.com/office/word/2012/wordml" xmlns:w16cex="http://schemas.microsoft.com/office/word/2018/wordml/cex" xmlns:w16cid="http://schemas.microsoft.com/office/word/2016/wordml/cid" xmlns:w16="http://schemas.microsoft.com/office/word/2018/wordml" xmlns:w16du="http://schemas.microsoft.com/office/word/2023/wordml/word16du" xmlns:w16sdtdh="http://schemas.microsoft.com/office/word/2020/wordml/sdtdatahash" xmlns:w16se="http://schemas.microsoft.com/office/word/2015/wordml/symex" xmlns:wpg="http://schemas.microsoft.com/office/word/2010/wordprocessingGroup" xmlns:wpi="http://schemas.microsoft.com/office/word/2010/wordprocessingInk" xmlns:wne="http://schemas.microsoft.com/office/word/2006/wordml" xmlns:wps="http://schemas.microsoft.com/office/word/2010/wordprocessingShape" mc:Ignorable="w14 w15 w16se w16cid w16 w16cex w16sdtdh w16du wp14">
+<w:numbering xmlns:wpc="http://schemas.microsoft.com/office/word/2010/wordprocessingCanvas" xmlns:cx="http://schemas.microsoft.com/office/drawing/2014/chartex" xmlns:cx1="http://schemas.microsoft.com/office/drawing/2015/9/8/chartex" xmlns:cx2="http://schemas.microsoft.com/office/drawing/2015/10/21/chartex" xmlns:cx3="http://schemas.microsoft.com/office/drawing/2016/5/9/chartex" xmlns:cx4="http://schemas.microsoft.com/office/drawing/2016/5/10/chartex" xmlns:cx5="http://schemas.microsoft.com/office/drawing/2016/5/11/chartex" xmlns:cx6="http://schemas.microsoft.com/office/drawing/2016/5/12/chartex" xmlns:cx7="http://schemas.microsoft.com/office/drawing/2016/5/13/chartex" xmlns:cx8="http://schemas.microsoft.com/office/drawing/2016/5/14/chartex" xmlns:mc="http://schemas.openxmlformats.org/markup-compatibility/2006" xmlns:aink="http://schemas.microsoft.com/office/drawing/2016/ink" xmlns:am3d="http://schemas.microsoft.com/office/drawing/2017/model3d" xmlns:o="urn:schemas-microsoft-com:office:office" xmlns:oel="http://schemas.microsoft.com/office/2019/extlst" xmlns:r="http://schemas.openxmlformats.org/officeDocument/2006/relationships" xmlns:m="http://schemas.openxmlformats.org/officeDocument/2006/math" xmlns:v="urn:schemas-microsoft-com:vml" xmlns:wp14="http://schemas.microsoft.com/office/word/2010/wordprocessingDrawing" xmlns:wp="http://schemas.openxmlformats.org/drawingml/2006/wordprocessingDrawing" xmlns:w10="urn:schemas-microsoft-com:office:word" xmlns:w="http://schemas.openxmlformats.org/wordprocessingml/2006/main" xmlns:w14="http://schemas.microsoft.com/office/word/2010/wordml" xmlns:w15="http://schemas.microsoft.com/office/word/2012/wordml" xmlns:w16cex="http://schemas.microsoft.com/office/word/2018/wordml/cex" xmlns:w16cid="http://schemas.microsoft.com/office/word/2016/wordml/cid" xmlns:w16="http://schemas.microsoft.com/office/word/2018/wordml" xmlns:w16du="http://schemas.microsoft.com/office/word/2023/wordml/word16du" xmlns:w16sdtdh="http://schemas.microsoft.com/office/word/2020/wordml/sdtdatahash" xmlns:w16sdtfl="http://schemas.microsoft.com/office/word/2024/wordml/sdtformatlock" xmlns:w16se="http://schemas.microsoft.com/office/word/2015/wordml/symex" xmlns:wpg="http://schemas.microsoft.com/office/word/2010/wordprocessingGroup" xmlns:wpi="http://schemas.microsoft.com/office/word/2010/wordprocessingInk" xmlns:wne="http://schemas.microsoft.com/office/word/2006/wordml" xmlns:wps="http://schemas.microsoft.com/office/word/2010/wordprocessingShape" mc:Ignorable="w14 w15 w16se w16cid w16 w16cex w16sdtdh w16sdtfl w16du wp14">
   <w:abstractNum w:abstractNumId="0" w15:restartNumberingAfterBreak="0">
     <w:nsid w:val="32AA5A7C"/>
     <w:multiLevelType w:val="hybridMultilevel"/>
@@ -212,7 +232,7 @@
 </file>
 
 <file path=word/styles.xml><?xml version="1.0" encoding="utf-8"?>
-<w:styles xmlns:mc="http://schemas.openxmlformats.org/markup-compatibility/2006" xmlns:r="http://schemas.openxmlformats.org/officeDocument/2006/relationships" xmlns:w="http://schemas.openxmlformats.org/wordprocessingml/2006/main" xmlns:w14="http://schemas.microsoft.com/office/word/2010/wordml" xmlns:w15="http://schemas.microsoft.com/office/word/2012/wordml" xmlns:w16cex="http://schemas.microsoft.com/office/word/2018/wordml/cex" xmlns:w16cid="http://schemas.microsoft.com/office/word/2016/wordml/cid" xmlns:w16="http://schemas.microsoft.com/office/word/2018/wordml" xmlns:w16du="http://schemas.microsoft.com/office/word/2023/wordml/word16du" xmlns:w16sdtdh="http://schemas.microsoft.com/office/word/2020/wordml/sdtdatahash" xmlns:w16se="http://schemas.microsoft.com/office/word/2015/wordml/symex" mc:Ignorable="w14 w15 w16se w16cid w16 w16cex w16sdtdh w16du">
+<w:styles xmlns:mc="http://schemas.openxmlformats.org/markup-compatibility/2006" xmlns:r="http://schemas.openxmlformats.org/officeDocument/2006/relationships" xmlns:w="http://schemas.openxmlformats.org/wordprocessingml/2006/main" xmlns:w14="http://schemas.microsoft.com/office/word/2010/wordml" xmlns:w15="http://schemas.microsoft.com/office/word/2012/wordml" xmlns:w16cex="http://schemas.microsoft.com/office/word/2018/wordml/cex" xmlns:w16cid="http://schemas.microsoft.com/office/word/2016/wordml/cid" xmlns:w16="http://schemas.microsoft.com/office/word/2018/wordml" xmlns:w16du="http://schemas.microsoft.com/office/word/2023/wordml/word16du" xmlns:w16sdtdh="http://schemas.microsoft.com/office/word/2020/wordml/sdtdatahash" xmlns:w16sdtfl="http://schemas.microsoft.com/office/word/2024/wordml/sdtformatlock" xmlns:w16se="http://schemas.microsoft.com/office/word/2015/wordml/symex" mc:Ignorable="w14 w15 w16se w16cid w16 w16cex w16sdtdh w16sdtfl w16du">
   <w:docDefaults>
     <w:rPrDefault>
       <w:rPr>
@@ -814,6 +834,7 @@
   <w:style w:type="character" w:default="1" w:styleId="Carpredefinitoparagrafo">
     <w:name w:val="Default Paragraph Font"/>
     <w:uiPriority w:val="1"/>
+    <w:semiHidden/>
     <w:unhideWhenUsed/>
   </w:style>
   <w:style w:type="table" w:default="1" w:styleId="Tabellanormale">
@@ -1426,6 +1447,23 @@
 </file>
 
 <file path=customXml/item1.xml><?xml version="1.0" encoding="utf-8"?>
+<p:properties xmlns:p="http://schemas.microsoft.com/office/2006/metadata/properties" xmlns:xsi="http://www.w3.org/2001/XMLSchema-instance" xmlns:pc="http://schemas.microsoft.com/office/infopath/2007/PartnerControls">
+  <documentManagement>
+    <_activity xmlns="a2e7e520-2010-465c-b2ba-c58d3456bb28" xsi:nil="true"/>
+  </documentManagement>
+</p:properties>
+</file>
+
+<file path=customXml/item2.xml><?xml version="1.0" encoding="utf-8"?>
+<?mso-contentType ?>
+<FormTemplates xmlns="http://schemas.microsoft.com/sharepoint/v3/contenttype/forms">
+  <Display>DocumentLibraryForm</Display>
+  <Edit>DocumentLibraryForm</Edit>
+  <New>DocumentLibraryForm</New>
+</FormTemplates>
+</file>
+
+<file path=customXml/item3.xml><?xml version="1.0" encoding="utf-8"?>
 <ct:contentTypeSchema xmlns:ct="http://schemas.microsoft.com/office/2006/metadata/contentType" xmlns:ma="http://schemas.microsoft.com/office/2006/metadata/properties/metaAttributes" ct:_="" ma:_="" ma:contentTypeName="Documento" ma:contentTypeID="0x0101000D5B8F73F2B6EA41AD8B9E6B9EBC51E6" ma:contentTypeVersion="16" ma:contentTypeDescription="Creare un nuovo documento." ma:contentTypeScope="" ma:versionID="ed1e54f24730d70acbeaaacc672dc9d2">
   <xsd:schema xmlns:xsd="http://www.w3.org/2001/XMLSchema" xmlns:xs="http://www.w3.org/2001/XMLSchema" xmlns:p="http://schemas.microsoft.com/office/2006/metadata/properties" xmlns:ns3="a2e7e520-2010-465c-b2ba-c58d3456bb28" xmlns:ns4="dfe5942e-72ff-4085-ac0a-f23146fb41db" targetNamespace="http://schemas.microsoft.com/office/2006/metadata/properties" ma:root="true" ma:fieldsID="5ee9abbf562b94998ce67579bce9b37a" ns3:_="" ns4:_="">
     <xsd:import namespace="a2e7e520-2010-465c-b2ba-c58d3456bb28"/>
@@ -1664,24 +1702,25 @@
 </ct:contentTypeSchema>
 </file>
 
-<file path=customXml/item2.xml><?xml version="1.0" encoding="utf-8"?>
-<?mso-contentType ?>
-<FormTemplates xmlns="http://schemas.microsoft.com/sharepoint/v3/contenttype/forms">
-  <Display>DocumentLibraryForm</Display>
-  <Edit>DocumentLibraryForm</Edit>
-  <New>DocumentLibraryForm</New>
-</FormTemplates>
+<file path=customXml/itemProps1.xml><?xml version="1.0" encoding="utf-8"?>
+<ds:datastoreItem xmlns:ds="http://schemas.openxmlformats.org/officeDocument/2006/customXml" ds:itemID="{78018345-A474-44E8-B96F-758A9EBB8D2C}">
+  <ds:schemaRefs>
+    <ds:schemaRef ds:uri="http://schemas.microsoft.com/office/2006/metadata/properties"/>
+    <ds:schemaRef ds:uri="http://schemas.microsoft.com/office/infopath/2007/PartnerControls"/>
+    <ds:schemaRef ds:uri="a2e7e520-2010-465c-b2ba-c58d3456bb28"/>
+  </ds:schemaRefs>
+</ds:datastoreItem>
 </file>
 
-<file path=customXml/item3.xml><?xml version="1.0" encoding="utf-8"?>
-<p:properties xmlns:p="http://schemas.microsoft.com/office/2006/metadata/properties" xmlns:xsi="http://www.w3.org/2001/XMLSchema-instance" xmlns:pc="http://schemas.microsoft.com/office/infopath/2007/PartnerControls">
-  <documentManagement>
-    <_activity xmlns="a2e7e520-2010-465c-b2ba-c58d3456bb28" xsi:nil="true"/>
-  </documentManagement>
-</p:properties>
+<file path=customXml/itemProps2.xml><?xml version="1.0" encoding="utf-8"?>
+<ds:datastoreItem xmlns:ds="http://schemas.openxmlformats.org/officeDocument/2006/customXml" ds:itemID="{531AAAEA-C40F-4132-8FB5-BA3324437E47}">
+  <ds:schemaRefs>
+    <ds:schemaRef ds:uri="http://schemas.microsoft.com/sharepoint/v3/contenttype/forms"/>
+  </ds:schemaRefs>
+</ds:datastoreItem>
 </file>
 
-<file path=customXml/itemProps1.xml><?xml version="1.0" encoding="utf-8"?>
+<file path=customXml/itemProps3.xml><?xml version="1.0" encoding="utf-8"?>
 <ds:datastoreItem xmlns:ds="http://schemas.openxmlformats.org/officeDocument/2006/customXml" ds:itemID="{DC4EE39C-F3D5-4DD4-8CAE-6641E3950C3E}">
   <ds:schemaRefs>
     <ds:schemaRef ds:uri="http://schemas.microsoft.com/office/2006/metadata/contentType"/>
@@ -1698,22 +1737,4 @@
     <ds:schemaRef ds:uri="http://schemas.microsoft.com/internal/obd"/>
   </ds:schemaRefs>
 </ds:datastoreItem>
-</file>
-
-<file path=customXml/itemProps2.xml><?xml version="1.0" encoding="utf-8"?>
-<ds:datastoreItem xmlns:ds="http://schemas.openxmlformats.org/officeDocument/2006/customXml" ds:itemID="{531AAAEA-C40F-4132-8FB5-BA3324437E47}">
-  <ds:schemaRefs>
-    <ds:schemaRef ds:uri="http://schemas.microsoft.com/sharepoint/v3/contenttype/forms"/>
-  </ds:schemaRefs>
-</ds:datastoreItem>
-</file>
-
-<file path=customXml/itemProps3.xml><?xml version="1.0" encoding="utf-8"?>
-<ds:datastoreItem xmlns:ds="http://schemas.openxmlformats.org/officeDocument/2006/customXml" ds:itemID="{78018345-A474-44E8-B96F-758A9EBB8D2C}">
-  <ds:schemaRefs>
-    <ds:schemaRef ds:uri="http://schemas.microsoft.com/office/2006/metadata/properties"/>
-    <ds:schemaRef ds:uri="http://schemas.microsoft.com/office/infopath/2007/PartnerControls"/>
-    <ds:schemaRef ds:uri="a2e7e520-2010-465c-b2ba-c58d3456bb28"/>
-  </ds:schemaRefs>
-</ds:datastoreItem>
 </file>
</xml_diff>